<commit_message>
Added Week 1 notes
</commit_message>
<xml_diff>
--- a/Week1/QA_Set1.docx
+++ b/Week1/QA_Set1.docx
@@ -2623,13 +2623,91 @@
     </w:p>
     <w:p>
       <w:pPr>
-        <w:pStyle w:val="ListParagraph"/>
-      </w:pPr>
+        <w:ind w:firstLine="720"/>
+      </w:pPr>
+      <w:r>
+        <w:t>Composition is preferred over inheritance for several reasons:</w:t>
+      </w:r>
     </w:p>
     <w:p>
       <w:pPr>
         <w:pStyle w:val="ListParagraph"/>
-      </w:pPr>
+        <w:numPr>
+          <w:ilvl w:val="0"/>
+          <w:numId w:val="3"/>
+        </w:numPr>
+      </w:pPr>
+      <w:r>
+        <w:rPr>
+          <w:b/>
+          <w:bCs/>
+        </w:rPr>
+        <w:t>Flexibility and Reusability</w:t>
+      </w:r>
+      <w:r>
+        <w:t>: With inheritance, a subclass is tightly coupled to its superclass, and it inherits all the properties and methods of the superclass. This can lead to inflexible code that is difficult to reuse or modify. With composition, classes can be composed of smaller, more modular components that can be easily reused and modified.</w:t>
+      </w:r>
+    </w:p>
+    <w:p>
+      <w:pPr>
+        <w:pStyle w:val="ListParagraph"/>
+        <w:numPr>
+          <w:ilvl w:val="0"/>
+          <w:numId w:val="3"/>
+        </w:numPr>
+      </w:pPr>
+      <w:r>
+        <w:rPr>
+          <w:b/>
+          <w:bCs/>
+        </w:rPr>
+        <w:t>Avoiding the Fragile Base Class Problem</w:t>
+      </w:r>
+      <w:r>
+        <w:t xml:space="preserve">: The Fragile Base Class Problem is a common issue with inheritance, where changes to the superclass can have unintended effects on the subclasses. </w:t>
+      </w:r>
+      <w:r>
+        <w:t>For example, if the derived class overrides a method in parent class. Any modification to that method in parent class can lead to a problem in a derived class. So, the parent or derived class method will have to changed accordingly to resolve this issue.</w:t>
+      </w:r>
+    </w:p>
+    <w:p>
+      <w:pPr>
+        <w:pStyle w:val="ListParagraph"/>
+        <w:ind w:left="1440"/>
+      </w:pPr>
+      <w:r>
+        <w:t>With composition, the component can be modified independently of the rest of the codebase, which can reduce the risk of unintended consequences.</w:t>
+      </w:r>
+      <w:r>
+        <w:t xml:space="preserve"> </w:t>
+      </w:r>
+    </w:p>
+    <w:p>
+      <w:pPr>
+        <w:pStyle w:val="ListParagraph"/>
+        <w:numPr>
+          <w:ilvl w:val="0"/>
+          <w:numId w:val="3"/>
+        </w:numPr>
+      </w:pPr>
+      <w:r>
+        <w:rPr>
+          <w:b/>
+          <w:bCs/>
+        </w:rPr>
+        <w:t>Separation of Concerns</w:t>
+      </w:r>
+      <w:r>
+        <w:t>: Inheritance can lead to code that is tightly coupled and difficult to separate into separate concerns. Composition, on the other hand, allows for more modular and reusable components that can be combined in different ways to achieve different goals.</w:t>
+      </w:r>
+    </w:p>
+    <w:p>
+      <w:pPr>
+        <w:ind w:left="720"/>
+      </w:pPr>
+      <w:r>
+        <w:t>Overall, composition can lead to more flexible, maintainable, and reusable code than inheritance.</w:t>
+      </w:r>
     </w:p>
     <w:p>
       <w:pPr>
@@ -2847,6 +2925,7 @@
         <w:rPr>
           <w:color w:val="BBBBBB"/>
         </w:rPr>
+        <w:lastRenderedPageBreak/>
         <w:br/>
         <w:t xml:space="preserve">    </w:t>
       </w:r>
@@ -2876,7 +2955,6 @@
         <w:t xml:space="preserve">public void </w:t>
       </w:r>
       <w:proofErr w:type="spellStart"/>
-      <w:proofErr w:type="gramStart"/>
       <w:r>
         <w:rPr>
           <w:color w:val="61AFEF"/>
@@ -2890,7 +2968,6 @@
         </w:rPr>
         <w:t>(</w:t>
       </w:r>
-      <w:proofErr w:type="gramEnd"/>
       <w:r>
         <w:rPr>
           <w:color w:val="E5C07B"/>
@@ -3028,7 +3105,6 @@
         <w:t xml:space="preserve">//class A extends </w:t>
       </w:r>
       <w:proofErr w:type="spellStart"/>
-      <w:proofErr w:type="gramStart"/>
       <w:r>
         <w:rPr>
           <w:i/>
@@ -3046,7 +3122,6 @@
         </w:rPr>
         <w:t>{</w:t>
       </w:r>
-      <w:proofErr w:type="gramEnd"/>
       <w:r>
         <w:rPr>
           <w:i/>
@@ -3141,7 +3216,6 @@
         <w:t xml:space="preserve">public void </w:t>
       </w:r>
       <w:proofErr w:type="spellStart"/>
-      <w:proofErr w:type="gramStart"/>
       <w:r>
         <w:rPr>
           <w:color w:val="61AFEF"/>
@@ -3155,7 +3229,6 @@
         </w:rPr>
         <w:t>(</w:t>
       </w:r>
-      <w:proofErr w:type="gramEnd"/>
       <w:r>
         <w:rPr>
           <w:color w:val="E5C07B"/>
@@ -3363,7 +3436,6 @@
         <w:rPr>
           <w:color w:val="BBBBBB"/>
         </w:rPr>
-        <w:lastRenderedPageBreak/>
         <w:br/>
         <w:t xml:space="preserve">    </w:t>
       </w:r>
@@ -3538,13 +3610,8 @@
       <w:pPr>
         <w:pStyle w:val="ListParagraph"/>
       </w:pPr>
-      <w:proofErr w:type="gramStart"/>
-      <w:r>
-        <w:t>ordinal(</w:t>
-      </w:r>
-      <w:proofErr w:type="gramEnd"/>
-      <w:r>
-        <w:t xml:space="preserve">) method returns the position of the </w:t>
+      <w:r>
+        <w:t xml:space="preserve">ordinal() method returns the position of the </w:t>
       </w:r>
       <w:proofErr w:type="spellStart"/>
       <w:r>
@@ -3772,7 +3839,6 @@
         <w:t xml:space="preserve">public void </w:t>
       </w:r>
       <w:proofErr w:type="spellStart"/>
-      <w:proofErr w:type="gramStart"/>
       <w:r>
         <w:rPr>
           <w:color w:val="61AFEF"/>
@@ -3786,7 +3852,6 @@
         </w:rPr>
         <w:t>(</w:t>
       </w:r>
-      <w:proofErr w:type="gramEnd"/>
       <w:r>
         <w:rPr>
           <w:color w:val="E5C07B"/>
@@ -3904,43 +3969,185 @@
           <w:iCs/>
           <w:color w:val="5C6370"/>
         </w:rPr>
-        <w:t xml:space="preserve">// </w:t>
-      </w:r>
-      <w:proofErr w:type="gramStart"/>
+        <w:t xml:space="preserve">// ordinal() method returns the position of the </w:t>
+      </w:r>
+      <w:proofErr w:type="spellStart"/>
       <w:r>
         <w:rPr>
           <w:i/>
           <w:iCs/>
           <w:color w:val="5C6370"/>
         </w:rPr>
-        <w:t>ordinal(</w:t>
-      </w:r>
-      <w:proofErr w:type="gramEnd"/>
+        <w:t>enum</w:t>
+      </w:r>
+      <w:proofErr w:type="spellEnd"/>
       <w:r>
         <w:rPr>
           <w:i/>
           <w:iCs/>
           <w:color w:val="5C6370"/>
         </w:rPr>
-        <w:t xml:space="preserve">) method returns the position of the </w:t>
-      </w:r>
-      <w:proofErr w:type="spellStart"/>
+        <w:t xml:space="preserve"> constant</w:t>
+      </w:r>
       <w:r>
         <w:rPr>
           <w:i/>
           <w:iCs/>
           <w:color w:val="5C6370"/>
         </w:rPr>
-        <w:t>enum</w:t>
-      </w:r>
-      <w:proofErr w:type="spellEnd"/>
+        <w:br/>
+        <w:t xml:space="preserve">        </w:t>
+      </w:r>
+      <w:r>
+        <w:rPr>
+          <w:i/>
+          <w:iCs/>
+          <w:color w:val="D55FDE"/>
+        </w:rPr>
+        <w:t xml:space="preserve">for </w:t>
+      </w:r>
+      <w:r>
+        <w:rPr>
+          <w:color w:val="BBBBBB"/>
+        </w:rPr>
+        <w:t>(</w:t>
+      </w:r>
+      <w:proofErr w:type="spellStart"/>
+      <w:r>
+        <w:rPr>
+          <w:color w:val="E5C07B"/>
+        </w:rPr>
+        <w:t>OrderStatus</w:t>
+      </w:r>
+      <w:proofErr w:type="spellEnd"/>
+      <w:r>
+        <w:rPr>
+          <w:color w:val="E5C07B"/>
+        </w:rPr>
+        <w:t xml:space="preserve"> </w:t>
+      </w:r>
+      <w:r>
+        <w:rPr>
+          <w:color w:val="BBBBBB"/>
+        </w:rPr>
+        <w:t xml:space="preserve">status : </w:t>
+      </w:r>
+      <w:proofErr w:type="spellStart"/>
+      <w:r>
+        <w:rPr>
+          <w:color w:val="E5C07B"/>
+        </w:rPr>
+        <w:t>OrderStatus</w:t>
+      </w:r>
+      <w:r>
+        <w:rPr>
+          <w:color w:val="BBBBBB"/>
+        </w:rPr>
+        <w:t>.</w:t>
+      </w:r>
+      <w:r>
+        <w:rPr>
+          <w:color w:val="61AFEF"/>
+        </w:rPr>
+        <w:t>values</w:t>
+      </w:r>
+      <w:proofErr w:type="spellEnd"/>
+      <w:r>
+        <w:rPr>
+          <w:color w:val="BBBBBB"/>
+        </w:rPr>
+        <w:t>())</w:t>
+      </w:r>
+      <w:r>
+        <w:rPr>
+          <w:color w:val="BBBBBB"/>
+        </w:rPr>
+        <w:br/>
+        <w:t xml:space="preserve">            </w:t>
+      </w:r>
+      <w:proofErr w:type="spellStart"/>
+      <w:r>
+        <w:rPr>
+          <w:color w:val="E5C07B"/>
+        </w:rPr>
+        <w:t>System</w:t>
+      </w:r>
+      <w:r>
+        <w:rPr>
+          <w:color w:val="BBBBBB"/>
+        </w:rPr>
+        <w:t>.</w:t>
+      </w:r>
+      <w:r>
+        <w:rPr>
+          <w:color w:val="D19A66"/>
+        </w:rPr>
+        <w:t>out</w:t>
+      </w:r>
+      <w:r>
+        <w:rPr>
+          <w:color w:val="BBBBBB"/>
+        </w:rPr>
+        <w:t>.</w:t>
+      </w:r>
+      <w:r>
+        <w:rPr>
+          <w:color w:val="61AFEF"/>
+        </w:rPr>
+        <w:t>println</w:t>
+      </w:r>
+      <w:proofErr w:type="spellEnd"/>
+      <w:r>
+        <w:rPr>
+          <w:color w:val="BBBBBB"/>
+        </w:rPr>
+        <w:t xml:space="preserve">(status + </w:t>
+      </w:r>
+      <w:r>
+        <w:rPr>
+          <w:color w:val="89CA78"/>
+        </w:rPr>
+        <w:t xml:space="preserve">" " </w:t>
+      </w:r>
+      <w:r>
+        <w:rPr>
+          <w:color w:val="BBBBBB"/>
+        </w:rPr>
+        <w:t xml:space="preserve">+ </w:t>
+      </w:r>
+      <w:proofErr w:type="spellStart"/>
+      <w:r>
+        <w:rPr>
+          <w:color w:val="BBBBBB"/>
+        </w:rPr>
+        <w:t>status.</w:t>
+      </w:r>
+      <w:r>
+        <w:rPr>
+          <w:color w:val="61AFEF"/>
+        </w:rPr>
+        <w:t>ordinal</w:t>
+      </w:r>
+      <w:proofErr w:type="spellEnd"/>
+      <w:r>
+        <w:rPr>
+          <w:color w:val="BBBBBB"/>
+        </w:rPr>
+        <w:t>());</w:t>
+      </w:r>
+      <w:r>
+        <w:rPr>
+          <w:color w:val="BBBBBB"/>
+        </w:rPr>
+        <w:br/>
+      </w:r>
       <w:r>
         <w:rPr>
           <w:i/>
           <w:iCs/>
           <w:color w:val="5C6370"/>
         </w:rPr>
-        <w:t xml:space="preserve"> constant</w:t>
+        <w:t>//        DISPATCHED 0</w:t>
       </w:r>
       <w:r>
         <w:rPr>
@@ -3949,150 +4156,7 @@
           <w:color w:val="5C6370"/>
         </w:rPr>
         <w:br/>
-        <w:t xml:space="preserve">        </w:t>
-      </w:r>
-      <w:r>
-        <w:rPr>
-          <w:i/>
-          <w:iCs/>
-          <w:color w:val="D55FDE"/>
-        </w:rPr>
-        <w:t xml:space="preserve">for </w:t>
-      </w:r>
-      <w:r>
-        <w:rPr>
-          <w:color w:val="BBBBBB"/>
-        </w:rPr>
-        <w:t>(</w:t>
-      </w:r>
-      <w:proofErr w:type="spellStart"/>
-      <w:r>
-        <w:rPr>
-          <w:color w:val="E5C07B"/>
-        </w:rPr>
-        <w:t>OrderStatus</w:t>
-      </w:r>
-      <w:proofErr w:type="spellEnd"/>
-      <w:r>
-        <w:rPr>
-          <w:color w:val="E5C07B"/>
-        </w:rPr>
-        <w:t xml:space="preserve"> </w:t>
-      </w:r>
-      <w:r>
-        <w:rPr>
-          <w:color w:val="BBBBBB"/>
-        </w:rPr>
-        <w:t xml:space="preserve">status : </w:t>
-      </w:r>
-      <w:proofErr w:type="spellStart"/>
-      <w:r>
-        <w:rPr>
-          <w:color w:val="E5C07B"/>
-        </w:rPr>
-        <w:t>OrderStatus</w:t>
-      </w:r>
-      <w:r>
-        <w:rPr>
-          <w:color w:val="BBBBBB"/>
-        </w:rPr>
-        <w:t>.</w:t>
-      </w:r>
-      <w:r>
-        <w:rPr>
-          <w:color w:val="61AFEF"/>
-        </w:rPr>
-        <w:t>values</w:t>
-      </w:r>
-      <w:proofErr w:type="spellEnd"/>
-      <w:r>
-        <w:rPr>
-          <w:color w:val="BBBBBB"/>
-        </w:rPr>
-        <w:t>())</w:t>
-      </w:r>
-      <w:r>
-        <w:rPr>
-          <w:color w:val="BBBBBB"/>
-        </w:rPr>
-        <w:br/>
-        <w:t xml:space="preserve">            </w:t>
-      </w:r>
-      <w:proofErr w:type="spellStart"/>
-      <w:r>
-        <w:rPr>
-          <w:color w:val="E5C07B"/>
-        </w:rPr>
-        <w:t>System</w:t>
-      </w:r>
-      <w:r>
-        <w:rPr>
-          <w:color w:val="BBBBBB"/>
-        </w:rPr>
-        <w:t>.</w:t>
-      </w:r>
-      <w:r>
-        <w:rPr>
-          <w:color w:val="D19A66"/>
-        </w:rPr>
-        <w:t>out</w:t>
-      </w:r>
-      <w:r>
-        <w:rPr>
-          <w:color w:val="BBBBBB"/>
-        </w:rPr>
-        <w:t>.</w:t>
-      </w:r>
-      <w:r>
-        <w:rPr>
-          <w:color w:val="61AFEF"/>
-        </w:rPr>
-        <w:t>println</w:t>
-      </w:r>
-      <w:proofErr w:type="spellEnd"/>
-      <w:r>
-        <w:rPr>
-          <w:color w:val="BBBBBB"/>
-        </w:rPr>
-        <w:t xml:space="preserve">(status + </w:t>
-      </w:r>
-      <w:r>
-        <w:rPr>
-          <w:color w:val="89CA78"/>
-        </w:rPr>
-        <w:t xml:space="preserve">" " </w:t>
-      </w:r>
-      <w:r>
-        <w:rPr>
-          <w:color w:val="BBBBBB"/>
-        </w:rPr>
-        <w:t xml:space="preserve">+ </w:t>
-      </w:r>
-      <w:proofErr w:type="spellStart"/>
-      <w:r>
-        <w:rPr>
-          <w:color w:val="BBBBBB"/>
-        </w:rPr>
-        <w:t>status.</w:t>
-      </w:r>
-      <w:r>
-        <w:rPr>
-          <w:color w:val="61AFEF"/>
-        </w:rPr>
-        <w:t>ordinal</w:t>
-      </w:r>
-      <w:proofErr w:type="spellEnd"/>
-      <w:r>
-        <w:rPr>
-          <w:color w:val="BBBBBB"/>
-        </w:rPr>
-        <w:t>());</w:t>
-      </w:r>
-      <w:r>
-        <w:rPr>
-          <w:color w:val="BBBBBB"/>
-        </w:rPr>
-        <w:br/>
+        <w:t>//        SHIPPED 1</w:t>
       </w:r>
       <w:r>
         <w:rPr>
@@ -4100,7 +4164,7 @@
           <w:iCs/>
           <w:color w:val="5C6370"/>
         </w:rPr>
-        <w:t>//        DISPATCHED 0</w:t>
+        <w:br/>
       </w:r>
       <w:r>
         <w:rPr>
@@ -4108,16 +4172,7 @@
           <w:iCs/>
           <w:color w:val="5C6370"/>
         </w:rPr>
-        <w:br/>
-        <w:t>//        SHIPPED 1</w:t>
-      </w:r>
-      <w:r>
-        <w:rPr>
-          <w:i/>
-          <w:iCs/>
-          <w:color w:val="5C6370"/>
-        </w:rPr>
-        <w:br/>
+        <w:lastRenderedPageBreak/>
         <w:t>//        OUT_FOR_DELIVERY 2</w:t>
       </w:r>
       <w:r>
@@ -4194,19 +4249,11 @@
         </w:rPr>
         <w:t xml:space="preserve">package </w:t>
       </w:r>
-      <w:proofErr w:type="gramStart"/>
       <w:r>
         <w:rPr>
           <w:color w:val="E5C07B"/>
         </w:rPr>
-        <w:t>com.mv.week1.part</w:t>
-      </w:r>
-      <w:proofErr w:type="gramEnd"/>
-      <w:r>
-        <w:rPr>
-          <w:color w:val="E5C07B"/>
-        </w:rPr>
-        <w:t>1.questions</w:t>
+        <w:t>com.mv.week1.part1.questions</w:t>
       </w:r>
       <w:r>
         <w:rPr>
@@ -4664,7 +4711,6 @@
           <w:iCs/>
           <w:color w:val="5C6370"/>
         </w:rPr>
-        <w:lastRenderedPageBreak/>
         <w:t>// Enum can have only private and default constructors</w:t>
       </w:r>
       <w:r>
@@ -4684,7 +4730,6 @@
         </w:rPr>
         <w:t xml:space="preserve">private </w:t>
       </w:r>
-      <w:proofErr w:type="gramStart"/>
       <w:r>
         <w:rPr>
           <w:color w:val="61AFEF"/>
@@ -4697,7 +4742,6 @@
         </w:rPr>
         <w:t>(</w:t>
       </w:r>
-      <w:proofErr w:type="gramEnd"/>
       <w:r>
         <w:rPr>
           <w:i/>
@@ -4938,6 +4982,47 @@
           <w:ilvl w:val="0"/>
           <w:numId w:val="1"/>
         </w:numPr>
+      </w:pPr>
+      <w:r>
+        <w:t>Explain the types of Association with example in Java.</w:t>
+      </w:r>
+    </w:p>
+    <w:p>
+      <w:pPr>
+        <w:pStyle w:val="ListParagraph"/>
+      </w:pPr>
+      <w:r>
+        <w:t>Uploaded on GitHub.</w:t>
+      </w:r>
+    </w:p>
+    <w:p>
+      <w:pPr>
+        <w:pStyle w:val="ListParagraph"/>
+      </w:pPr>
+    </w:p>
+    <w:p>
+      <w:pPr>
+        <w:pStyle w:val="ListParagraph"/>
+        <w:numPr>
+          <w:ilvl w:val="0"/>
+          <w:numId w:val="1"/>
+        </w:numPr>
+      </w:pPr>
+      <w:r>
+        <w:t>Write a program to explain the behavior of each access modifiers in inheritance.</w:t>
+      </w:r>
+    </w:p>
+    <w:p>
+      <w:pPr>
+        <w:pStyle w:val="ListParagraph"/>
+      </w:pPr>
+      <w:r>
+        <w:t>Uploaded on GitHub (week1/part1/questions).</w:t>
+      </w:r>
+    </w:p>
+    <w:p>
+      <w:pPr>
+        <w:pStyle w:val="ListParagraph"/>
       </w:pPr>
     </w:p>
     <w:sectPr>
@@ -5091,8 +5176,240 @@
       </w:pPr>
     </w:lvl>
   </w:abstractNum>
+  <w:abstractNum w:abstractNumId="1" w15:restartNumberingAfterBreak="0">
+    <w:nsid w:val="1BC34547"/>
+    <w:multiLevelType w:val="multilevel"/>
+    <w:tmpl w:val="ED94CD54"/>
+    <w:lvl w:ilvl="0">
+      <w:start w:val="1"/>
+      <w:numFmt w:val="decimal"/>
+      <w:lvlText w:val="%1."/>
+      <w:lvlJc w:val="left"/>
+      <w:pPr>
+        <w:tabs>
+          <w:tab w:val="num" w:pos="720"/>
+        </w:tabs>
+        <w:ind w:left="720" w:hanging="360"/>
+      </w:pPr>
+    </w:lvl>
+    <w:lvl w:ilvl="1" w:tentative="1">
+      <w:start w:val="1"/>
+      <w:numFmt w:val="decimal"/>
+      <w:lvlText w:val="%2."/>
+      <w:lvlJc w:val="left"/>
+      <w:pPr>
+        <w:tabs>
+          <w:tab w:val="num" w:pos="1440"/>
+        </w:tabs>
+        <w:ind w:left="1440" w:hanging="360"/>
+      </w:pPr>
+    </w:lvl>
+    <w:lvl w:ilvl="2" w:tentative="1">
+      <w:start w:val="1"/>
+      <w:numFmt w:val="decimal"/>
+      <w:lvlText w:val="%3."/>
+      <w:lvlJc w:val="left"/>
+      <w:pPr>
+        <w:tabs>
+          <w:tab w:val="num" w:pos="2160"/>
+        </w:tabs>
+        <w:ind w:left="2160" w:hanging="360"/>
+      </w:pPr>
+    </w:lvl>
+    <w:lvl w:ilvl="3" w:tentative="1">
+      <w:start w:val="1"/>
+      <w:numFmt w:val="decimal"/>
+      <w:lvlText w:val="%4."/>
+      <w:lvlJc w:val="left"/>
+      <w:pPr>
+        <w:tabs>
+          <w:tab w:val="num" w:pos="2880"/>
+        </w:tabs>
+        <w:ind w:left="2880" w:hanging="360"/>
+      </w:pPr>
+    </w:lvl>
+    <w:lvl w:ilvl="4" w:tentative="1">
+      <w:start w:val="1"/>
+      <w:numFmt w:val="decimal"/>
+      <w:lvlText w:val="%5."/>
+      <w:lvlJc w:val="left"/>
+      <w:pPr>
+        <w:tabs>
+          <w:tab w:val="num" w:pos="3600"/>
+        </w:tabs>
+        <w:ind w:left="3600" w:hanging="360"/>
+      </w:pPr>
+    </w:lvl>
+    <w:lvl w:ilvl="5" w:tentative="1">
+      <w:start w:val="1"/>
+      <w:numFmt w:val="decimal"/>
+      <w:lvlText w:val="%6."/>
+      <w:lvlJc w:val="left"/>
+      <w:pPr>
+        <w:tabs>
+          <w:tab w:val="num" w:pos="4320"/>
+        </w:tabs>
+        <w:ind w:left="4320" w:hanging="360"/>
+      </w:pPr>
+    </w:lvl>
+    <w:lvl w:ilvl="6" w:tentative="1">
+      <w:start w:val="1"/>
+      <w:numFmt w:val="decimal"/>
+      <w:lvlText w:val="%7."/>
+      <w:lvlJc w:val="left"/>
+      <w:pPr>
+        <w:tabs>
+          <w:tab w:val="num" w:pos="5040"/>
+        </w:tabs>
+        <w:ind w:left="5040" w:hanging="360"/>
+      </w:pPr>
+    </w:lvl>
+    <w:lvl w:ilvl="7" w:tentative="1">
+      <w:start w:val="1"/>
+      <w:numFmt w:val="decimal"/>
+      <w:lvlText w:val="%8."/>
+      <w:lvlJc w:val="left"/>
+      <w:pPr>
+        <w:tabs>
+          <w:tab w:val="num" w:pos="5760"/>
+        </w:tabs>
+        <w:ind w:left="5760" w:hanging="360"/>
+      </w:pPr>
+    </w:lvl>
+    <w:lvl w:ilvl="8" w:tentative="1">
+      <w:start w:val="1"/>
+      <w:numFmt w:val="decimal"/>
+      <w:lvlText w:val="%9."/>
+      <w:lvlJc w:val="left"/>
+      <w:pPr>
+        <w:tabs>
+          <w:tab w:val="num" w:pos="6480"/>
+        </w:tabs>
+        <w:ind w:left="6480" w:hanging="360"/>
+      </w:pPr>
+    </w:lvl>
+  </w:abstractNum>
+  <w:abstractNum w:abstractNumId="2" w15:restartNumberingAfterBreak="0">
+    <w:nsid w:val="7AEE6249"/>
+    <w:multiLevelType w:val="hybridMultilevel"/>
+    <w:tmpl w:val="9F5869A6"/>
+    <w:lvl w:ilvl="0" w:tplc="04090001">
+      <w:start w:val="1"/>
+      <w:numFmt w:val="bullet"/>
+      <w:lvlText w:val=""/>
+      <w:lvlJc w:val="left"/>
+      <w:pPr>
+        <w:ind w:left="1440" w:hanging="360"/>
+      </w:pPr>
+      <w:rPr>
+        <w:rFonts w:ascii="Symbol" w:hAnsi="Symbol" w:hint="default"/>
+      </w:rPr>
+    </w:lvl>
+    <w:lvl w:ilvl="1" w:tplc="04090003" w:tentative="1">
+      <w:start w:val="1"/>
+      <w:numFmt w:val="bullet"/>
+      <w:lvlText w:val="o"/>
+      <w:lvlJc w:val="left"/>
+      <w:pPr>
+        <w:ind w:left="2160" w:hanging="360"/>
+      </w:pPr>
+      <w:rPr>
+        <w:rFonts w:ascii="Courier New" w:hAnsi="Courier New" w:cs="Courier New" w:hint="default"/>
+      </w:rPr>
+    </w:lvl>
+    <w:lvl w:ilvl="2" w:tplc="04090005" w:tentative="1">
+      <w:start w:val="1"/>
+      <w:numFmt w:val="bullet"/>
+      <w:lvlText w:val=""/>
+      <w:lvlJc w:val="left"/>
+      <w:pPr>
+        <w:ind w:left="2880" w:hanging="360"/>
+      </w:pPr>
+      <w:rPr>
+        <w:rFonts w:ascii="Wingdings" w:hAnsi="Wingdings" w:hint="default"/>
+      </w:rPr>
+    </w:lvl>
+    <w:lvl w:ilvl="3" w:tplc="04090001" w:tentative="1">
+      <w:start w:val="1"/>
+      <w:numFmt w:val="bullet"/>
+      <w:lvlText w:val=""/>
+      <w:lvlJc w:val="left"/>
+      <w:pPr>
+        <w:ind w:left="3600" w:hanging="360"/>
+      </w:pPr>
+      <w:rPr>
+        <w:rFonts w:ascii="Symbol" w:hAnsi="Symbol" w:hint="default"/>
+      </w:rPr>
+    </w:lvl>
+    <w:lvl w:ilvl="4" w:tplc="04090003" w:tentative="1">
+      <w:start w:val="1"/>
+      <w:numFmt w:val="bullet"/>
+      <w:lvlText w:val="o"/>
+      <w:lvlJc w:val="left"/>
+      <w:pPr>
+        <w:ind w:left="4320" w:hanging="360"/>
+      </w:pPr>
+      <w:rPr>
+        <w:rFonts w:ascii="Courier New" w:hAnsi="Courier New" w:cs="Courier New" w:hint="default"/>
+      </w:rPr>
+    </w:lvl>
+    <w:lvl w:ilvl="5" w:tplc="04090005" w:tentative="1">
+      <w:start w:val="1"/>
+      <w:numFmt w:val="bullet"/>
+      <w:lvlText w:val=""/>
+      <w:lvlJc w:val="left"/>
+      <w:pPr>
+        <w:ind w:left="5040" w:hanging="360"/>
+      </w:pPr>
+      <w:rPr>
+        <w:rFonts w:ascii="Wingdings" w:hAnsi="Wingdings" w:hint="default"/>
+      </w:rPr>
+    </w:lvl>
+    <w:lvl w:ilvl="6" w:tplc="04090001" w:tentative="1">
+      <w:start w:val="1"/>
+      <w:numFmt w:val="bullet"/>
+      <w:lvlText w:val=""/>
+      <w:lvlJc w:val="left"/>
+      <w:pPr>
+        <w:ind w:left="5760" w:hanging="360"/>
+      </w:pPr>
+      <w:rPr>
+        <w:rFonts w:ascii="Symbol" w:hAnsi="Symbol" w:hint="default"/>
+      </w:rPr>
+    </w:lvl>
+    <w:lvl w:ilvl="7" w:tplc="04090003" w:tentative="1">
+      <w:start w:val="1"/>
+      <w:numFmt w:val="bullet"/>
+      <w:lvlText w:val="o"/>
+      <w:lvlJc w:val="left"/>
+      <w:pPr>
+        <w:ind w:left="6480" w:hanging="360"/>
+      </w:pPr>
+      <w:rPr>
+        <w:rFonts w:ascii="Courier New" w:hAnsi="Courier New" w:cs="Courier New" w:hint="default"/>
+      </w:rPr>
+    </w:lvl>
+    <w:lvl w:ilvl="8" w:tplc="04090005" w:tentative="1">
+      <w:start w:val="1"/>
+      <w:numFmt w:val="bullet"/>
+      <w:lvlText w:val=""/>
+      <w:lvlJc w:val="left"/>
+      <w:pPr>
+        <w:ind w:left="7200" w:hanging="360"/>
+      </w:pPr>
+      <w:rPr>
+        <w:rFonts w:ascii="Wingdings" w:hAnsi="Wingdings" w:hint="default"/>
+      </w:rPr>
+    </w:lvl>
+  </w:abstractNum>
   <w:num w:numId="1" w16cid:durableId="1664619604">
     <w:abstractNumId w:val="0"/>
+  </w:num>
+  <w:num w:numId="2" w16cid:durableId="121769198">
+    <w:abstractNumId w:val="1"/>
+  </w:num>
+  <w:num w:numId="3" w16cid:durableId="1321813439">
+    <w:abstractNumId w:val="2"/>
   </w:num>
 </w:numbering>
 </file>
@@ -5626,6 +5943,22 @@
     <w:uiPriority w:val="99"/>
     <w:rsid w:val="00E36F51"/>
   </w:style>
+  <w:style w:type="paragraph" w:styleId="NormalWeb">
+    <w:name w:val="Normal (Web)"/>
+    <w:basedOn w:val="Normal"/>
+    <w:uiPriority w:val="99"/>
+    <w:semiHidden/>
+    <w:unhideWhenUsed/>
+    <w:rsid w:val="000F2F3E"/>
+    <w:pPr>
+      <w:spacing w:before="100" w:beforeAutospacing="1" w:after="100" w:afterAutospacing="1" w:line="240" w:lineRule="auto"/>
+    </w:pPr>
+    <w:rPr>
+      <w:rFonts w:ascii="Times New Roman" w:eastAsia="Times New Roman" w:hAnsi="Times New Roman" w:cs="Times New Roman"/>
+      <w:sz w:val="24"/>
+      <w:szCs w:val="24"/>
+    </w:rPr>
+  </w:style>
 </w:styles>
 </file>
 

</xml_diff>